<commit_message>
- fixed problems with missing code in GUI - added support for LibreOffice and OpenOffice (invoice template available also in .odt format) - fixed bugs in number to text converter - added rendition creation using soffice (thanks to jodconverter library) - changed version to 1.0.1-SNAPSHOT
</commit_message>
<xml_diff>
--- a/src/main/resources/vat_invoice_variables_template.docx
+++ b/src/main/resources/vat_invoice_variables_template.docx
@@ -44,7 +44,7 @@
     </w:p>
     <w:tbl>
       <w:tblPr>
-        <w:tblStyle w:val="Tabela-Siatka"/>
+        <w:tblStyle w:val="TableGrid"/>
         <w:tblW w:w="10456" w:type="dxa"/>
         <w:jc w:val="left"/>
         <w:tblInd w:w="0" w:type="dxa"/>
@@ -58,8 +58,8 @@
         <w:tblLook w:firstRow="1" w:noVBand="1" w:lastRow="0" w:firstColumn="1" w:lastColumn="0" w:noHBand="0" w:val="04a0"/>
       </w:tblPr>
       <w:tblGrid>
-        <w:gridCol w:w="5228"/>
-        <w:gridCol w:w="5227"/>
+        <w:gridCol w:w="5229"/>
+        <w:gridCol w:w="5226"/>
       </w:tblGrid>
       <w:tr>
         <w:trPr>
@@ -67,7 +67,7 @@
         </w:trPr>
         <w:tc>
           <w:tcPr>
-            <w:tcW w:w="5228" w:type="dxa"/>
+            <w:tcW w:w="5229" w:type="dxa"/>
             <w:tcBorders>
               <w:left w:val="nil"/>
             </w:tcBorders>
@@ -102,7 +102,7 @@
         </w:tc>
         <w:tc>
           <w:tcPr>
-            <w:tcW w:w="5227" w:type="dxa"/>
+            <w:tcW w:w="5226" w:type="dxa"/>
             <w:tcBorders>
               <w:right w:val="nil"/>
             </w:tcBorders>
@@ -140,10 +140,11 @@
         <w:trPr/>
         <w:tc>
           <w:tcPr>
-            <w:tcW w:w="5228" w:type="dxa"/>
+            <w:tcW w:w="5229" w:type="dxa"/>
             <w:tcBorders>
               <w:left w:val="nil"/>
             </w:tcBorders>
+            <w:shd w:color="auto" w:fill="auto" w:val="clear"/>
           </w:tcPr>
           <w:p>
             <w:pPr>
@@ -216,10 +217,11 @@
         </w:tc>
         <w:tc>
           <w:tcPr>
-            <w:tcW w:w="5227" w:type="dxa"/>
+            <w:tcW w:w="5226" w:type="dxa"/>
             <w:tcBorders>
               <w:right w:val="nil"/>
             </w:tcBorders>
+            <w:shd w:color="auto" w:fill="auto" w:val="clear"/>
           </w:tcPr>
           <w:p>
             <w:pPr>
@@ -382,7 +384,7 @@
     </w:p>
     <w:tbl>
       <w:tblPr>
-        <w:tblStyle w:val="Tabela-Siatka"/>
+        <w:tblStyle w:val="TableGrid"/>
         <w:tblW w:w="5000" w:type="pct"/>
         <w:jc w:val="left"/>
         <w:tblInd w:w="0" w:type="dxa"/>
@@ -403,8 +405,8 @@
         <w:gridCol w:w="1899"/>
         <w:gridCol w:w="1118"/>
         <w:gridCol w:w="1020"/>
-        <w:gridCol w:w="939"/>
-        <w:gridCol w:w="978"/>
+        <w:gridCol w:w="940"/>
+        <w:gridCol w:w="977"/>
       </w:tblGrid>
       <w:tr>
         <w:trPr/>
@@ -657,7 +659,7 @@
         </w:tc>
         <w:tc>
           <w:tcPr>
-            <w:tcW w:w="939" w:type="dxa"/>
+            <w:tcW w:w="940" w:type="dxa"/>
             <w:tcBorders/>
             <w:shd w:color="auto" w:fill="D9D9D9" w:themeFill="background1" w:themeFillShade="d9" w:val="clear"/>
             <w:vAlign w:val="center"/>
@@ -692,7 +694,7 @@
         </w:tc>
         <w:tc>
           <w:tcPr>
-            <w:tcW w:w="978" w:type="dxa"/>
+            <w:tcW w:w="977" w:type="dxa"/>
             <w:tcBorders>
               <w:right w:val="nil"/>
             </w:tcBorders>
@@ -738,6 +740,7 @@
             <w:tcBorders>
               <w:left w:val="nil"/>
             </w:tcBorders>
+            <w:shd w:color="auto" w:fill="auto" w:val="clear"/>
             <w:vAlign w:val="center"/>
           </w:tcPr>
           <w:p>
@@ -768,6 +771,7 @@
           <w:tcPr>
             <w:tcW w:w="2103" w:type="dxa"/>
             <w:tcBorders/>
+            <w:shd w:color="auto" w:fill="auto" w:val="clear"/>
             <w:vAlign w:val="center"/>
           </w:tcPr>
           <w:p>
@@ -791,6 +795,7 @@
                 <w:lang w:val="pl-PL" w:eastAsia="en-US" w:bidi="ar-SA"/>
               </w:rPr>
               <w:t>&lt;POSITION_NAME&gt;</w:t>
+              <w:tab/>
             </w:r>
           </w:p>
         </w:tc>
@@ -798,6 +803,7 @@
           <w:tcPr>
             <w:tcW w:w="807" w:type="dxa"/>
             <w:tcBorders/>
+            <w:shd w:color="auto" w:fill="auto" w:val="clear"/>
             <w:vAlign w:val="center"/>
           </w:tcPr>
           <w:p>
@@ -828,6 +834,7 @@
           <w:tcPr>
             <w:tcW w:w="1066" w:type="dxa"/>
             <w:tcBorders/>
+            <w:shd w:color="auto" w:fill="auto" w:val="clear"/>
             <w:vAlign w:val="center"/>
           </w:tcPr>
           <w:p>
@@ -858,6 +865,7 @@
           <w:tcPr>
             <w:tcW w:w="1899" w:type="dxa"/>
             <w:tcBorders/>
+            <w:shd w:color="auto" w:fill="auto" w:val="clear"/>
             <w:vAlign w:val="center"/>
           </w:tcPr>
           <w:p>
@@ -886,6 +894,7 @@
           <w:tcPr>
             <w:tcW w:w="1118" w:type="dxa"/>
             <w:tcBorders/>
+            <w:shd w:color="auto" w:fill="auto" w:val="clear"/>
             <w:vAlign w:val="center"/>
           </w:tcPr>
           <w:p>
@@ -916,6 +925,7 @@
           <w:tcPr>
             <w:tcW w:w="1020" w:type="dxa"/>
             <w:tcBorders/>
+            <w:shd w:color="auto" w:fill="auto" w:val="clear"/>
             <w:vAlign w:val="center"/>
           </w:tcPr>
           <w:p>
@@ -944,8 +954,9 @@
         </w:tc>
         <w:tc>
           <w:tcPr>
-            <w:tcW w:w="939" w:type="dxa"/>
+            <w:tcW w:w="940" w:type="dxa"/>
             <w:tcBorders/>
+            <w:shd w:color="auto" w:fill="auto" w:val="clear"/>
             <w:vAlign w:val="center"/>
           </w:tcPr>
           <w:p>
@@ -974,10 +985,11 @@
         </w:tc>
         <w:tc>
           <w:tcPr>
-            <w:tcW w:w="978" w:type="dxa"/>
+            <w:tcW w:w="977" w:type="dxa"/>
             <w:tcBorders>
               <w:right w:val="nil"/>
             </w:tcBorders>
+            <w:shd w:color="auto" w:fill="auto" w:val="clear"/>
             <w:vAlign w:val="center"/>
           </w:tcPr>
           <w:p>
@@ -1026,7 +1038,7 @@
     </w:p>
     <w:tbl>
       <w:tblPr>
-        <w:tblStyle w:val="Tabela-Siatka"/>
+        <w:tblStyle w:val="TableGrid"/>
         <w:tblW w:w="6203" w:type="dxa"/>
         <w:jc w:val="left"/>
         <w:tblInd w:w="4253" w:type="dxa"/>
@@ -1221,7 +1233,6 @@
                 <w:szCs w:val="18"/>
               </w:rPr>
             </w:pPr>
-            <w:bookmarkStart w:id="0" w:name="_Hlk26129415"/>
             <w:r>
               <w:rPr>
                 <w:rFonts w:eastAsia="Calibri" w:cs="Arial" w:ascii="Arial" w:hAnsi="Arial"/>
@@ -1240,6 +1251,7 @@
           <w:tcPr>
             <w:tcW w:w="1701" w:type="dxa"/>
             <w:tcBorders/>
+            <w:shd w:color="auto" w:fill="auto" w:val="clear"/>
             <w:vAlign w:val="center"/>
           </w:tcPr>
           <w:p>
@@ -1270,6 +1282,7 @@
           <w:tcPr>
             <w:tcW w:w="1418" w:type="dxa"/>
             <w:tcBorders/>
+            <w:shd w:color="auto" w:fill="auto" w:val="clear"/>
             <w:vAlign w:val="center"/>
           </w:tcPr>
           <w:p>
@@ -1302,21 +1315,21 @@
             <w:tcBorders>
               <w:right w:val="nil"/>
             </w:tcBorders>
-            <w:vAlign w:val="center"/>
-          </w:tcPr>
-          <w:p>
-            <w:pPr>
-              <w:pStyle w:val="Normal"/>
-              <w:widowControl/>
-              <w:spacing w:lineRule="auto" w:line="240" w:before="0" w:after="0"/>
-              <w:jc w:val="left"/>
-              <w:rPr>
-                <w:rFonts w:ascii="Arial" w:hAnsi="Arial" w:cs="Arial"/>
-                <w:sz w:val="18"/>
-                <w:szCs w:val="18"/>
-              </w:rPr>
-            </w:pPr>
-            <w:bookmarkStart w:id="1" w:name="_Hlk26129415"/>
+            <w:shd w:color="auto" w:fill="auto" w:val="clear"/>
+            <w:vAlign w:val="center"/>
+          </w:tcPr>
+          <w:p>
+            <w:pPr>
+              <w:pStyle w:val="Normal"/>
+              <w:widowControl/>
+              <w:spacing w:lineRule="auto" w:line="240" w:before="0" w:after="0"/>
+              <w:jc w:val="left"/>
+              <w:rPr>
+                <w:rFonts w:ascii="Arial" w:hAnsi="Arial" w:cs="Arial"/>
+                <w:sz w:val="18"/>
+                <w:szCs w:val="18"/>
+              </w:rPr>
+            </w:pPr>
             <w:r>
               <w:rPr>
                 <w:rFonts w:eastAsia="Calibri" w:cs="Arial" w:ascii="Arial" w:hAnsi="Arial"/>
@@ -1327,7 +1340,8 @@
               </w:rPr>
               <w:t>${gross_value}</w:t>
             </w:r>
-            <w:bookmarkEnd w:id="1"/>
+            <w:bookmarkStart w:id="0" w:name="_Hlk26129415"/>
+            <w:bookmarkEnd w:id="0"/>
           </w:p>
         </w:tc>
       </w:tr>
@@ -1376,6 +1390,7 @@
           <w:tcPr>
             <w:tcW w:w="1701" w:type="dxa"/>
             <w:tcBorders/>
+            <w:shd w:color="auto" w:fill="auto" w:val="clear"/>
             <w:vAlign w:val="center"/>
           </w:tcPr>
           <w:p>
@@ -1406,6 +1421,7 @@
           <w:tcPr>
             <w:tcW w:w="1418" w:type="dxa"/>
             <w:tcBorders/>
+            <w:shd w:color="auto" w:fill="auto" w:val="clear"/>
             <w:vAlign w:val="center"/>
           </w:tcPr>
           <w:p>
@@ -1438,6 +1454,7 @@
             <w:tcBorders>
               <w:right w:val="nil"/>
             </w:tcBorders>
+            <w:shd w:color="auto" w:fill="auto" w:val="clear"/>
             <w:vAlign w:val="center"/>
           </w:tcPr>
           <w:p>
@@ -1482,7 +1499,7 @@
     </w:p>
     <w:tbl>
       <w:tblPr>
-        <w:tblStyle w:val="Tabela-Siatka"/>
+        <w:tblStyle w:val="TableGrid"/>
         <w:tblW w:w="10456" w:type="dxa"/>
         <w:jc w:val="left"/>
         <w:tblInd w:w="0" w:type="dxa"/>
@@ -1496,10 +1513,10 @@
         <w:tblLook w:firstRow="1" w:noVBand="1" w:lastRow="0" w:firstColumn="1" w:lastColumn="0" w:noHBand="0" w:val="04a0"/>
       </w:tblPr>
       <w:tblGrid>
-        <w:gridCol w:w="1843"/>
+        <w:gridCol w:w="1844"/>
         <w:gridCol w:w="3385"/>
         <w:gridCol w:w="1860"/>
-        <w:gridCol w:w="3367"/>
+        <w:gridCol w:w="3366"/>
       </w:tblGrid>
       <w:tr>
         <w:trPr>
@@ -1507,7 +1524,7 @@
         </w:trPr>
         <w:tc>
           <w:tcPr>
-            <w:tcW w:w="1843" w:type="dxa"/>
+            <w:tcW w:w="1844" w:type="dxa"/>
             <w:tcBorders>
               <w:left w:val="nil"/>
               <w:right w:val="nil"/>
@@ -1549,6 +1566,7 @@
             <w:tcBorders>
               <w:left w:val="nil"/>
             </w:tcBorders>
+            <w:shd w:color="auto" w:fill="auto" w:val="clear"/>
             <w:vAlign w:val="center"/>
           </w:tcPr>
           <w:p>
@@ -1614,11 +1632,12 @@
         </w:tc>
         <w:tc>
           <w:tcPr>
-            <w:tcW w:w="3367" w:type="dxa"/>
+            <w:tcW w:w="3366" w:type="dxa"/>
             <w:tcBorders>
               <w:left w:val="nil"/>
               <w:right w:val="nil"/>
             </w:tcBorders>
+            <w:shd w:color="auto" w:fill="auto" w:val="clear"/>
             <w:vAlign w:val="center"/>
           </w:tcPr>
           <w:p>
@@ -1652,7 +1671,7 @@
         </w:trPr>
         <w:tc>
           <w:tcPr>
-            <w:tcW w:w="1843" w:type="dxa"/>
+            <w:tcW w:w="1844" w:type="dxa"/>
             <w:tcBorders>
               <w:left w:val="nil"/>
               <w:right w:val="nil"/>
@@ -1692,6 +1711,7 @@
             <w:tcBorders>
               <w:left w:val="nil"/>
             </w:tcBorders>
+            <w:shd w:color="auto" w:fill="auto" w:val="clear"/>
             <w:vAlign w:val="center"/>
           </w:tcPr>
           <w:p>
@@ -1755,11 +1775,12 @@
         </w:tc>
         <w:tc>
           <w:tcPr>
-            <w:tcW w:w="3367" w:type="dxa"/>
+            <w:tcW w:w="3366" w:type="dxa"/>
             <w:tcBorders>
               <w:left w:val="nil"/>
               <w:right w:val="nil"/>
             </w:tcBorders>
+            <w:shd w:color="auto" w:fill="auto" w:val="clear"/>
             <w:vAlign w:val="center"/>
           </w:tcPr>
           <w:p>
@@ -1793,7 +1814,7 @@
         </w:trPr>
         <w:tc>
           <w:tcPr>
-            <w:tcW w:w="1843" w:type="dxa"/>
+            <w:tcW w:w="1844" w:type="dxa"/>
             <w:tcBorders>
               <w:left w:val="nil"/>
               <w:right w:val="nil"/>
@@ -1833,6 +1854,7 @@
             <w:tcBorders>
               <w:left w:val="nil"/>
             </w:tcBorders>
+            <w:shd w:color="auto" w:fill="auto" w:val="clear"/>
             <w:vAlign w:val="center"/>
           </w:tcPr>
           <w:p>
@@ -1896,11 +1918,12 @@
         </w:tc>
         <w:tc>
           <w:tcPr>
-            <w:tcW w:w="3367" w:type="dxa"/>
+            <w:tcW w:w="3366" w:type="dxa"/>
             <w:tcBorders>
               <w:left w:val="nil"/>
               <w:right w:val="nil"/>
             </w:tcBorders>
+            <w:shd w:color="auto" w:fill="auto" w:val="clear"/>
             <w:vAlign w:val="center"/>
           </w:tcPr>
           <w:p>
@@ -2046,19 +2069,15 @@
     <w:p>
       <w:pPr>
         <w:sectPr>
-          <w:headerReference w:type="even" r:id="rId2"/>
-          <w:headerReference w:type="default" r:id="rId3"/>
-          <w:headerReference w:type="first" r:id="rId4"/>
-          <w:footerReference w:type="even" r:id="rId5"/>
-          <w:footerReference w:type="default" r:id="rId6"/>
-          <w:footerReference w:type="first" r:id="rId7"/>
+          <w:headerReference w:type="default" r:id="rId2"/>
+          <w:footerReference w:type="default" r:id="rId3"/>
           <w:type w:val="nextPage"/>
           <w:pgSz w:w="11906" w:h="16838"/>
           <w:pgMar w:left="720" w:right="720" w:gutter="0" w:header="708" w:top="765" w:footer="708" w:bottom="765"/>
           <w:pgNumType w:fmt="decimal"/>
           <w:formProt w:val="false"/>
           <w:textDirection w:val="lrTb"/>
-          <w:docGrid w:type="default" w:linePitch="360" w:charSpace="4096"/>
+          <w:docGrid w:type="default" w:linePitch="360" w:charSpace="8192"/>
         </w:sectPr>
       </w:pPr>
     </w:p>
@@ -2099,6 +2118,8 @@
     <w:p>
       <w:pPr>
         <w:pStyle w:val="Normal"/>
+        <w:spacing w:before="0" w:after="0"/>
+        <w:jc w:val="center"/>
         <w:rPr/>
       </w:pPr>
       <w:r>
@@ -2108,7 +2129,15 @@
         <w:rPr>
           <w:rFonts w:cs="Arial" w:ascii="Arial" w:hAnsi="Arial"/>
         </w:rPr>
-        <w:t>..........................................................</w:t>
+        <w:t>.........................</w:t>
+      </w:r>
+      <w:bookmarkStart w:id="1" w:name="_GoBack"/>
+      <w:bookmarkEnd w:id="1"/>
+      <w:r>
+        <w:rPr>
+          <w:rFonts w:cs="Arial" w:ascii="Arial" w:hAnsi="Arial"/>
+        </w:rPr>
+        <w:t>.................................</w:t>
       </w:r>
     </w:p>
     <w:p>
@@ -2116,11 +2145,7 @@
         <w:pStyle w:val="Normal"/>
         <w:spacing w:before="0" w:after="0"/>
         <w:jc w:val="center"/>
-        <w:rPr>
-          <w:rFonts w:ascii="Arial" w:hAnsi="Arial" w:cs="Arial"/>
-          <w:sz w:val="18"/>
-          <w:szCs w:val="18"/>
-        </w:rPr>
+        <w:rPr/>
       </w:pPr>
       <w:r>
         <w:rPr>
@@ -2138,27 +2163,13 @@
       <w:cols w:num="2" w:space="708" w:equalWidth="true" w:sep="false"/>
       <w:formProt w:val="false"/>
       <w:textDirection w:val="lrTb"/>
-      <w:docGrid w:type="default" w:linePitch="360" w:charSpace="4096"/>
+      <w:docGrid w:type="default" w:linePitch="360" w:charSpace="8192"/>
     </w:sectPr>
   </w:body>
 </w:document>
 </file>
 
 <file path=word/footer1.xml><?xml version="1.0" encoding="utf-8"?>
-<w:ftr xmlns:o="urn:schemas-microsoft-com:office:office" xmlns:r="http://schemas.openxmlformats.org/officeDocument/2006/relationships" xmlns:v="urn:schemas-microsoft-com:vml" xmlns:w="http://schemas.openxmlformats.org/wordprocessingml/2006/main" xmlns:w10="urn:schemas-microsoft-com:office:word" xmlns:wp="http://schemas.openxmlformats.org/drawingml/2006/wordprocessingDrawing" xmlns:wps="http://schemas.microsoft.com/office/word/2010/wordprocessingShape" xmlns:wpg="http://schemas.microsoft.com/office/word/2010/wordprocessingGroup" xmlns:mc="http://schemas.openxmlformats.org/markup-compatibility/2006" xmlns:wp14="http://schemas.microsoft.com/office/word/2010/wordprocessingDrawing" xmlns:w14="http://schemas.microsoft.com/office/word/2010/wordml" xmlns:w15="http://schemas.microsoft.com/office/word/2012/wordml" mc:Ignorable="w14 wp14 w15">
-  <w:p>
-    <w:pPr>
-      <w:pStyle w:val="Stopka"/>
-      <w:rPr/>
-    </w:pPr>
-    <w:r>
-      <w:rPr/>
-    </w:r>
-  </w:p>
-</w:ftr>
-</file>
-
-<file path=word/footer2.xml><?xml version="1.0" encoding="utf-8"?>
 <w:ftr xmlns:o="urn:schemas-microsoft-com:office:office" xmlns:r="http://schemas.openxmlformats.org/officeDocument/2006/relationships" xmlns:v="urn:schemas-microsoft-com:vml" xmlns:w="http://schemas.openxmlformats.org/wordprocessingml/2006/main" xmlns:w10="urn:schemas-microsoft-com:office:word" xmlns:wp="http://schemas.openxmlformats.org/drawingml/2006/wordprocessingDrawing" xmlns:wps="http://schemas.microsoft.com/office/word/2010/wordprocessingShape" xmlns:wpg="http://schemas.microsoft.com/office/word/2010/wordprocessingGroup" xmlns:mc="http://schemas.openxmlformats.org/markup-compatibility/2006" xmlns:wp14="http://schemas.microsoft.com/office/word/2010/wordprocessingDrawing" xmlns:w14="http://schemas.microsoft.com/office/word/2010/wordml" xmlns:w15="http://schemas.microsoft.com/office/word/2012/wordml" mc:Ignorable="w14 wp14 w15">
   <w:p>
     <w:pPr>
@@ -2188,7 +2199,6 @@
         <w:szCs w:val="16"/>
       </w:rPr>
     </w:pPr>
-    <w:bookmarkStart w:id="2" w:name="_GoBack"/>
     <w:r>
       <w:rPr>
         <w:sz w:val="16"/>
@@ -2196,59 +2206,6 @@
       </w:rPr>
       <w:t>Wygenerowano w programie μF v${version}, AVISPA Software</w:t>
     </w:r>
-    <w:bookmarkEnd w:id="2"/>
-  </w:p>
-  <w:p>
-    <w:pPr>
-      <w:pStyle w:val="Stopka"/>
-      <w:rPr/>
-    </w:pPr>
-    <w:r>
-      <w:rPr/>
-    </w:r>
-  </w:p>
-</w:ftr>
-</file>
-
-<file path=word/footer3.xml><?xml version="1.0" encoding="utf-8"?>
-<w:ftr xmlns:o="urn:schemas-microsoft-com:office:office" xmlns:r="http://schemas.openxmlformats.org/officeDocument/2006/relationships" xmlns:v="urn:schemas-microsoft-com:vml" xmlns:w="http://schemas.openxmlformats.org/wordprocessingml/2006/main" xmlns:w10="urn:schemas-microsoft-com:office:word" xmlns:wp="http://schemas.openxmlformats.org/drawingml/2006/wordprocessingDrawing" xmlns:wps="http://schemas.microsoft.com/office/word/2010/wordprocessingShape" xmlns:wpg="http://schemas.microsoft.com/office/word/2010/wordprocessingGroup" xmlns:mc="http://schemas.openxmlformats.org/markup-compatibility/2006" xmlns:wp14="http://schemas.microsoft.com/office/word/2010/wordprocessingDrawing" xmlns:w14="http://schemas.microsoft.com/office/word/2010/wordml" xmlns:w15="http://schemas.microsoft.com/office/word/2012/wordml" mc:Ignorable="w14 wp14 w15">
-  <w:p>
-    <w:pPr>
-      <w:pStyle w:val="Stopka"/>
-      <w:pBdr>
-        <w:bottom w:val="single" w:sz="6" w:space="1" w:color="000000"/>
-      </w:pBdr>
-      <w:jc w:val="right"/>
-      <w:rPr>
-        <w:sz w:val="20"/>
-        <w:szCs w:val="20"/>
-      </w:rPr>
-    </w:pPr>
-    <w:r>
-      <w:rPr>
-        <w:sz w:val="20"/>
-        <w:szCs w:val="20"/>
-      </w:rPr>
-    </w:r>
-  </w:p>
-  <w:p>
-    <w:pPr>
-      <w:pStyle w:val="Stopka"/>
-      <w:jc w:val="right"/>
-      <w:rPr>
-        <w:sz w:val="16"/>
-        <w:szCs w:val="16"/>
-      </w:rPr>
-    </w:pPr>
-    <w:bookmarkStart w:id="3" w:name="_GoBack"/>
-    <w:r>
-      <w:rPr>
-        <w:sz w:val="16"/>
-        <w:szCs w:val="16"/>
-      </w:rPr>
-      <w:t>Wygenerowano w programie μF v${version}, AVISPA Software</w:t>
-    </w:r>
-    <w:bookmarkEnd w:id="3"/>
   </w:p>
   <w:p>
     <w:pPr>
@@ -2263,34 +2220,6 @@
 </file>
 
 <file path=word/header1.xml><?xml version="1.0" encoding="utf-8"?>
-<w:hdr xmlns:o="urn:schemas-microsoft-com:office:office" xmlns:r="http://schemas.openxmlformats.org/officeDocument/2006/relationships" xmlns:v="urn:schemas-microsoft-com:vml" xmlns:w="http://schemas.openxmlformats.org/wordprocessingml/2006/main" xmlns:w10="urn:schemas-microsoft-com:office:word" xmlns:wp="http://schemas.openxmlformats.org/drawingml/2006/wordprocessingDrawing" xmlns:wps="http://schemas.microsoft.com/office/word/2010/wordprocessingShape" xmlns:wpg="http://schemas.microsoft.com/office/word/2010/wordprocessingGroup" xmlns:mc="http://schemas.openxmlformats.org/markup-compatibility/2006" xmlns:wp14="http://schemas.microsoft.com/office/word/2010/wordprocessingDrawing" xmlns:w14="http://schemas.microsoft.com/office/word/2010/wordml" xmlns:w15="http://schemas.microsoft.com/office/word/2012/wordml" mc:Ignorable="w14 wp14 w15">
-  <w:p>
-    <w:pPr>
-      <w:pStyle w:val="Gwka"/>
-      <w:rPr/>
-    </w:pPr>
-    <w:r>
-      <w:rPr/>
-    </w:r>
-  </w:p>
-</w:hdr>
-</file>
-
-<file path=word/header2.xml><?xml version="1.0" encoding="utf-8"?>
-<w:hdr xmlns:o="urn:schemas-microsoft-com:office:office" xmlns:r="http://schemas.openxmlformats.org/officeDocument/2006/relationships" xmlns:v="urn:schemas-microsoft-com:vml" xmlns:w="http://schemas.openxmlformats.org/wordprocessingml/2006/main" xmlns:w10="urn:schemas-microsoft-com:office:word" xmlns:wp="http://schemas.openxmlformats.org/drawingml/2006/wordprocessingDrawing" xmlns:wps="http://schemas.microsoft.com/office/word/2010/wordprocessingShape" xmlns:wpg="http://schemas.microsoft.com/office/word/2010/wordprocessingGroup" xmlns:mc="http://schemas.openxmlformats.org/markup-compatibility/2006" xmlns:wp14="http://schemas.microsoft.com/office/word/2010/wordprocessingDrawing" xmlns:w14="http://schemas.microsoft.com/office/word/2010/wordml" xmlns:w15="http://schemas.microsoft.com/office/word/2012/wordml" mc:Ignorable="w14 wp14 w15">
-  <w:p>
-    <w:pPr>
-      <w:pStyle w:val="Gwka"/>
-      <w:rPr/>
-    </w:pPr>
-    <w:r>
-      <w:rPr/>
-    </w:r>
-  </w:p>
-</w:hdr>
-</file>
-
-<file path=word/header3.xml><?xml version="1.0" encoding="utf-8"?>
 <w:hdr xmlns:o="urn:schemas-microsoft-com:office:office" xmlns:r="http://schemas.openxmlformats.org/officeDocument/2006/relationships" xmlns:v="urn:schemas-microsoft-com:vml" xmlns:w="http://schemas.openxmlformats.org/wordprocessingml/2006/main" xmlns:w10="urn:schemas-microsoft-com:office:word" xmlns:wp="http://schemas.openxmlformats.org/drawingml/2006/wordprocessingDrawing" xmlns:wps="http://schemas.microsoft.com/office/word/2010/wordprocessingShape" xmlns:wpg="http://schemas.microsoft.com/office/word/2010/wordprocessingGroup" xmlns:mc="http://schemas.openxmlformats.org/markup-compatibility/2006" xmlns:wp14="http://schemas.microsoft.com/office/word/2010/wordprocessingDrawing" xmlns:w14="http://schemas.microsoft.com/office/word/2010/wordml" xmlns:w15="http://schemas.microsoft.com/office/word/2012/wordml" mc:Ignorable="w14 wp14 w15">
   <w:p>
     <w:pPr>
@@ -2721,7 +2650,7 @@
     <w:name w:val="Heading 1"/>
     <w:basedOn w:val="Normal"/>
     <w:next w:val="Normal"/>
-    <w:link w:val="Nagwek1Znak"/>
+    <w:link w:val="Heading1Char"/>
     <w:uiPriority w:val="9"/>
     <w:qFormat/>
     <w:rsid w:val="007d290d"/>
@@ -2757,8 +2686,8 @@
       <w:color w:val="808080"/>
     </w:rPr>
   </w:style>
-  <w:style w:type="character" w:styleId="Nagwek1Znak" w:customStyle="1">
-    <w:name w:val="Nagłówek 1 Znak"/>
+  <w:style w:type="character" w:styleId="Heading1Char" w:customStyle="1">
+    <w:name w:val="Heading 1 Char"/>
     <w:basedOn w:val="DefaultParagraphFont"/>
     <w:uiPriority w:val="9"/>
     <w:qFormat/>
@@ -2785,23 +2714,25 @@
   <w:style w:type="character" w:styleId="NagwekZnak" w:customStyle="1">
     <w:name w:val="Nagłówek Znak"/>
     <w:basedOn w:val="DefaultParagraphFont"/>
+    <w:link w:val="Nagwek"/>
     <w:uiPriority w:val="99"/>
     <w:qFormat/>
     <w:rsid w:val="00651754"/>
     <w:rPr/>
   </w:style>
-  <w:style w:type="character" w:styleId="StopkaZnak" w:customStyle="1">
-    <w:name w:val="Stopka Znak"/>
+  <w:style w:type="character" w:styleId="FooterChar" w:customStyle="1">
+    <w:name w:val="Footer Char"/>
     <w:basedOn w:val="DefaultParagraphFont"/>
     <w:uiPriority w:val="99"/>
     <w:qFormat/>
     <w:rsid w:val="00651754"/>
     <w:rPr/>
   </w:style>
-  <w:style w:type="paragraph" w:styleId="Nagwek">
+  <w:style w:type="paragraph" w:styleId="Nagwek" w:customStyle="1">
     <w:name w:val="Nagłówek"/>
     <w:basedOn w:val="Normal"/>
     <w:next w:val="Tretekstu"/>
+    <w:link w:val="NagwekZnak"/>
     <w:qFormat/>
     <w:pPr>
       <w:keepNext w:val="true"/>
@@ -2845,7 +2776,7 @@
       <w:szCs w:val="24"/>
     </w:rPr>
   </w:style>
-  <w:style w:type="paragraph" w:styleId="Indeks">
+  <w:style w:type="paragraph" w:styleId="Indeks" w:customStyle="1">
     <w:name w:val="Indeks"/>
     <w:basedOn w:val="Normal"/>
     <w:qFormat/>
@@ -2854,6 +2785,22 @@
     </w:pPr>
     <w:rPr>
       <w:rFonts w:cs="Lucida Sans"/>
+    </w:rPr>
+  </w:style>
+  <w:style w:type="paragraph" w:styleId="Caption">
+    <w:name w:val="caption"/>
+    <w:basedOn w:val="Normal"/>
+    <w:qFormat/>
+    <w:pPr>
+      <w:suppressLineNumbers/>
+      <w:spacing w:before="120" w:after="120"/>
+    </w:pPr>
+    <w:rPr>
+      <w:rFonts w:cs="Lucida Sans"/>
+      <w:i/>
+      <w:iCs/>
+      <w:sz w:val="24"/>
+      <w:szCs w:val="24"/>
     </w:rPr>
   </w:style>
   <w:style w:type="paragraph" w:styleId="ListParagraph">
@@ -2884,7 +2831,7 @@
       <w:szCs w:val="18"/>
     </w:rPr>
   </w:style>
-  <w:style w:type="paragraph" w:styleId="Gwkaistopka">
+  <w:style w:type="paragraph" w:styleId="Gwkaistopka" w:customStyle="1">
     <w:name w:val="Główka i stopka"/>
     <w:basedOn w:val="Normal"/>
     <w:qFormat/>
@@ -2894,7 +2841,6 @@
   <w:style w:type="paragraph" w:styleId="Gwka">
     <w:name w:val="Header"/>
     <w:basedOn w:val="Normal"/>
-    <w:link w:val="NagwekZnak"/>
     <w:uiPriority w:val="99"/>
     <w:unhideWhenUsed/>
     <w:rsid w:val="00651754"/>
@@ -2911,7 +2857,7 @@
   <w:style w:type="paragraph" w:styleId="Stopka">
     <w:name w:val="Footer"/>
     <w:basedOn w:val="Normal"/>
-    <w:link w:val="StopkaZnak"/>
+    <w:link w:val="FooterChar"/>
     <w:uiPriority w:val="99"/>
     <w:unhideWhenUsed/>
     <w:rsid w:val="00651754"/>
@@ -2932,7 +2878,7 @@
     <w:unhideWhenUsed/>
     <w:qFormat/>
   </w:style>
-  <w:style w:type="table" w:default="1" w:styleId="Standardowy">
+  <w:style w:type="table" w:default="1" w:styleId="TableNormal">
     <w:name w:val="Normal Table"/>
     <w:uiPriority w:val="99"/>
     <w:semiHidden/>
@@ -2946,14 +2892,11 @@
       </w:tblCellMar>
     </w:tblPr>
   </w:style>
-  <w:style w:type="table" w:styleId="Tabela-Siatka">
+  <w:style w:type="table" w:styleId="TableGrid">
     <w:name w:val="Table Grid"/>
-    <w:basedOn w:val="Standardowy"/>
+    <w:basedOn w:val="TableNormal"/>
     <w:uiPriority w:val="39"/>
     <w:rsid w:val="001d4409"/>
-    <w:pPr>
-      <w:spacing w:after="0" w:line="240" w:lineRule="auto"/>
-    </w:pPr>
     <w:tblPr>
       <w:tblBorders>
         <w:top w:val="single" w:color="auto" w:sz="4" w:space="0"/>
@@ -2965,14 +2908,11 @@
       </w:tblBorders>
     </w:tblPr>
   </w:style>
-  <w:style w:type="table" w:styleId="Zwykatabela2">
+  <w:style w:type="table" w:styleId="PlainTable2">
     <w:name w:val="Plain Table 2"/>
-    <w:basedOn w:val="Standardowy"/>
+    <w:basedOn w:val="TableNormal"/>
     <w:uiPriority w:val="42"/>
     <w:rsid w:val="001d4409"/>
-    <w:pPr>
-      <w:spacing w:after="0" w:line="240" w:lineRule="auto"/>
-    </w:pPr>
     <w:tblPr>
       <w:tblStyleRowBandSize w:val="1"/>
       <w:tblStyleColBandSize w:val="1"/>
@@ -2989,7 +2929,7 @@
       <w:tblPr/>
       <w:tcPr>
         <w:tcBorders>
-          <w:bottom w:val="single" w:color="7F7F7F" w:themeColor="text1" w:sz="4" w:space="0"/>
+          <w:bottom w:val="single" w:color="000000" w:themeColor="text1" w:sz="4" w:space="0"/>
         </w:tcBorders>
       </w:tcPr>
     </w:tblStylePr>
@@ -3001,7 +2941,7 @@
       <w:tblPr/>
       <w:tcPr>
         <w:tcBorders>
-          <w:top w:val="single" w:color="7F7F7F" w:themeColor="text1" w:sz="4" w:space="0"/>
+          <w:top w:val="single" w:color="000000" w:themeColor="text1" w:sz="4" w:space="0"/>
         </w:tcBorders>
       </w:tcPr>
     </w:tblStylePr>
@@ -3023,8 +2963,8 @@
       <w:tblPr/>
       <w:tcPr>
         <w:tcBorders>
-          <w:left w:val="single" w:color="7F7F7F" w:themeColor="text1" w:sz="4" w:space="0"/>
-          <w:right w:val="single" w:color="7F7F7F" w:themeColor="text1" w:sz="4" w:space="0"/>
+          <w:left w:val="single" w:color="000000" w:themeColor="text1" w:sz="4" w:space="0"/>
+          <w:right w:val="single" w:color="000000" w:themeColor="text1" w:sz="4" w:space="0"/>
         </w:tcBorders>
       </w:tcPr>
     </w:tblStylePr>
@@ -3032,8 +2972,8 @@
       <w:tblPr/>
       <w:tcPr>
         <w:tcBorders>
-          <w:left w:val="single" w:color="7F7F7F" w:themeColor="text1" w:sz="4" w:space="0"/>
-          <w:right w:val="single" w:color="7F7F7F" w:themeColor="text1" w:sz="4" w:space="0"/>
+          <w:left w:val="single" w:color="000000" w:themeColor="text1" w:sz="4" w:space="0"/>
+          <w:right w:val="single" w:color="000000" w:themeColor="text1" w:sz="4" w:space="0"/>
         </w:tcBorders>
       </w:tcPr>
     </w:tblStylePr>
@@ -3041,8 +2981,8 @@
       <w:tblPr/>
       <w:tcPr>
         <w:tcBorders>
-          <w:top w:val="single" w:color="7F7F7F" w:themeColor="text1" w:sz="4" w:space="0"/>
-          <w:bottom w:val="single" w:color="7F7F7F" w:themeColor="text1" w:sz="4" w:space="0"/>
+          <w:top w:val="single" w:color="000000" w:themeColor="text1" w:sz="4" w:space="0"/>
+          <w:bottom w:val="single" w:color="000000" w:themeColor="text1" w:sz="4" w:space="0"/>
         </w:tcBorders>
       </w:tcPr>
     </w:tblStylePr>
@@ -3350,7 +3290,7 @@
 </file>
 
 <file path=customXml/itemProps1.xml><?xml version="1.0" encoding="utf-8"?>
-<ds:datastoreItem xmlns:ds="http://schemas.openxmlformats.org/officeDocument/2006/customXml" ds:itemID="{1FFF6E29-694E-4084-94C3-3B60FD3F9F48}">
+<ds:datastoreItem xmlns:ds="http://schemas.openxmlformats.org/officeDocument/2006/customXml" ds:itemID="{3C2AD253-96F0-41BF-985A-B08C966261EE}">
   <ds:schemaRefs>
     <ds:schemaRef ds:uri="http://schemas.openxmlformats.org/officeDocument/2006/bibliography"/>
   </ds:schemaRefs>

</xml_diff>

<commit_message>
Added support for comments (like GTU_12) Renamed value field to net value to better reflect meaning of it
</commit_message>
<xml_diff>
--- a/src/main/resources/vat_invoice_variables_template.docx
+++ b/src/main/resources/vat_invoice_variables_template.docx
@@ -44,7 +44,7 @@
     </w:p>
     <w:tbl>
       <w:tblPr>
-        <w:tblStyle w:val="TableGrid"/>
+        <w:tblStyle w:val="Tabela-Siatka"/>
         <w:tblW w:w="10456" w:type="dxa"/>
         <w:jc w:val="left"/>
         <w:tblInd w:w="0" w:type="dxa"/>
@@ -384,7 +384,7 @@
     </w:p>
     <w:tbl>
       <w:tblPr>
-        <w:tblStyle w:val="TableGrid"/>
+        <w:tblStyle w:val="Tabela-Siatka"/>
         <w:tblW w:w="5000" w:type="pct"/>
         <w:jc w:val="left"/>
         <w:tblInd w:w="0" w:type="dxa"/>
@@ -399,14 +399,14 @@
       </w:tblPr>
       <w:tblGrid>
         <w:gridCol w:w="535"/>
-        <w:gridCol w:w="2103"/>
-        <w:gridCol w:w="807"/>
+        <w:gridCol w:w="2001"/>
+        <w:gridCol w:w="775"/>
         <w:gridCol w:w="1066"/>
         <w:gridCol w:w="1899"/>
-        <w:gridCol w:w="1118"/>
-        <w:gridCol w:w="1020"/>
-        <w:gridCol w:w="940"/>
-        <w:gridCol w:w="977"/>
+        <w:gridCol w:w="1059"/>
+        <w:gridCol w:w="993"/>
+        <w:gridCol w:w="1217"/>
+        <w:gridCol w:w="920"/>
       </w:tblGrid>
       <w:tr>
         <w:trPr/>
@@ -449,7 +449,7 @@
         </w:tc>
         <w:tc>
           <w:tcPr>
-            <w:tcW w:w="2103" w:type="dxa"/>
+            <w:tcW w:w="2001" w:type="dxa"/>
             <w:tcBorders/>
             <w:shd w:color="auto" w:fill="D9D9D9" w:themeFill="background1" w:themeFillShade="d9" w:val="clear"/>
             <w:vAlign w:val="center"/>
@@ -484,7 +484,7 @@
         </w:tc>
         <w:tc>
           <w:tcPr>
-            <w:tcW w:w="807" w:type="dxa"/>
+            <w:tcW w:w="775" w:type="dxa"/>
             <w:tcBorders/>
             <w:shd w:color="auto" w:fill="D9D9D9" w:themeFill="background1" w:themeFillShade="d9" w:val="clear"/>
             <w:vAlign w:val="center"/>
@@ -589,7 +589,7 @@
         </w:tc>
         <w:tc>
           <w:tcPr>
-            <w:tcW w:w="1118" w:type="dxa"/>
+            <w:tcW w:w="1059" w:type="dxa"/>
             <w:tcBorders/>
             <w:shd w:color="auto" w:fill="D9D9D9" w:themeFill="background1" w:themeFillShade="d9" w:val="clear"/>
             <w:vAlign w:val="center"/>
@@ -624,7 +624,7 @@
         </w:tc>
         <w:tc>
           <w:tcPr>
-            <w:tcW w:w="1020" w:type="dxa"/>
+            <w:tcW w:w="993" w:type="dxa"/>
             <w:tcBorders/>
             <w:shd w:color="auto" w:fill="D9D9D9" w:themeFill="background1" w:themeFillShade="d9" w:val="clear"/>
             <w:vAlign w:val="center"/>
@@ -659,7 +659,7 @@
         </w:tc>
         <w:tc>
           <w:tcPr>
-            <w:tcW w:w="940" w:type="dxa"/>
+            <w:tcW w:w="1217" w:type="dxa"/>
             <w:tcBorders/>
             <w:shd w:color="auto" w:fill="D9D9D9" w:themeFill="background1" w:themeFillShade="d9" w:val="clear"/>
             <w:vAlign w:val="center"/>
@@ -694,7 +694,7 @@
         </w:tc>
         <w:tc>
           <w:tcPr>
-            <w:tcW w:w="977" w:type="dxa"/>
+            <w:tcW w:w="920" w:type="dxa"/>
             <w:tcBorders>
               <w:right w:val="nil"/>
             </w:tcBorders>
@@ -769,7 +769,7 @@
         </w:tc>
         <w:tc>
           <w:tcPr>
-            <w:tcW w:w="2103" w:type="dxa"/>
+            <w:tcW w:w="2001" w:type="dxa"/>
             <w:tcBorders/>
             <w:shd w:color="auto" w:fill="auto" w:val="clear"/>
             <w:vAlign w:val="center"/>
@@ -801,7 +801,7 @@
         </w:tc>
         <w:tc>
           <w:tcPr>
-            <w:tcW w:w="807" w:type="dxa"/>
+            <w:tcW w:w="775" w:type="dxa"/>
             <w:tcBorders/>
             <w:shd w:color="auto" w:fill="auto" w:val="clear"/>
             <w:vAlign w:val="center"/>
@@ -892,7 +892,7 @@
         </w:tc>
         <w:tc>
           <w:tcPr>
-            <w:tcW w:w="1118" w:type="dxa"/>
+            <w:tcW w:w="1059" w:type="dxa"/>
             <w:tcBorders/>
             <w:shd w:color="auto" w:fill="auto" w:val="clear"/>
             <w:vAlign w:val="center"/>
@@ -923,7 +923,7 @@
         </w:tc>
         <w:tc>
           <w:tcPr>
-            <w:tcW w:w="1020" w:type="dxa"/>
+            <w:tcW w:w="993" w:type="dxa"/>
             <w:tcBorders/>
             <w:shd w:color="auto" w:fill="auto" w:val="clear"/>
             <w:vAlign w:val="center"/>
@@ -954,7 +954,7 @@
         </w:tc>
         <w:tc>
           <w:tcPr>
-            <w:tcW w:w="940" w:type="dxa"/>
+            <w:tcW w:w="1217" w:type="dxa"/>
             <w:tcBorders/>
             <w:shd w:color="auto" w:fill="auto" w:val="clear"/>
             <w:vAlign w:val="center"/>
@@ -979,13 +979,13 @@
                 <w:szCs w:val="18"/>
                 <w:lang w:val="en-US" w:eastAsia="en-US" w:bidi="ar-SA"/>
               </w:rPr>
-              <w:t>${value}</w:t>
-            </w:r>
-          </w:p>
-        </w:tc>
-        <w:tc>
-          <w:tcPr>
-            <w:tcW w:w="977" w:type="dxa"/>
+              <w:t>${net_value}</w:t>
+            </w:r>
+          </w:p>
+        </w:tc>
+        <w:tc>
+          <w:tcPr>
+            <w:tcW w:w="920" w:type="dxa"/>
             <w:tcBorders>
               <w:right w:val="nil"/>
             </w:tcBorders>
@@ -1038,7 +1038,7 @@
     </w:p>
     <w:tbl>
       <w:tblPr>
-        <w:tblStyle w:val="TableGrid"/>
+        <w:tblStyle w:val="Tabela-Siatka"/>
         <w:tblW w:w="6203" w:type="dxa"/>
         <w:jc w:val="left"/>
         <w:tblInd w:w="4253" w:type="dxa"/>
@@ -1274,7 +1274,7 @@
                 <w:szCs w:val="18"/>
                 <w:lang w:val="en-US" w:eastAsia="en-US" w:bidi="ar-SA"/>
               </w:rPr>
-              <w:t>${value}</w:t>
+              <w:t>${net_value}</w:t>
             </w:r>
           </w:p>
         </w:tc>
@@ -1413,7 +1413,7 @@
                 <w:szCs w:val="18"/>
                 <w:lang w:val="en-US" w:eastAsia="en-US" w:bidi="ar-SA"/>
               </w:rPr>
-              <w:t>${value}</w:t>
+              <w:t>${net_value}</w:t>
             </w:r>
           </w:p>
         </w:tc>
@@ -1499,7 +1499,7 @@
     </w:p>
     <w:tbl>
       <w:tblPr>
-        <w:tblStyle w:val="TableGrid"/>
+        <w:tblStyle w:val="Tabela-Siatka"/>
         <w:tblW w:w="10456" w:type="dxa"/>
         <w:jc w:val="left"/>
         <w:tblInd w:w="0" w:type="dxa"/>
@@ -1993,6 +1993,7 @@
         <w:rPr>
           <w:rFonts w:cs="Arial" w:ascii="Arial" w:hAnsi="Arial"/>
         </w:rPr>
+        <w:t>${comments}</w:t>
       </w:r>
     </w:p>
     <w:p>
@@ -2129,15 +2130,7 @@
         <w:rPr>
           <w:rFonts w:cs="Arial" w:ascii="Arial" w:hAnsi="Arial"/>
         </w:rPr>
-        <w:t>.........................</w:t>
-      </w:r>
-      <w:bookmarkStart w:id="1" w:name="_GoBack"/>
-      <w:bookmarkEnd w:id="1"/>
-      <w:r>
-        <w:rPr>
-          <w:rFonts w:cs="Arial" w:ascii="Arial" w:hAnsi="Arial"/>
-        </w:rPr>
-        <w:t>.................................</w:t>
+        <w:t>..........................................................</w:t>
       </w:r>
     </w:p>
     <w:p>
@@ -2650,7 +2643,7 @@
     <w:name w:val="Heading 1"/>
     <w:basedOn w:val="Normal"/>
     <w:next w:val="Normal"/>
-    <w:link w:val="Heading1Char"/>
+    <w:link w:val="Nagwek1Znak"/>
     <w:uiPriority w:val="9"/>
     <w:qFormat/>
     <w:rsid w:val="007d290d"/>
@@ -2686,8 +2679,8 @@
       <w:color w:val="808080"/>
     </w:rPr>
   </w:style>
-  <w:style w:type="character" w:styleId="Heading1Char" w:customStyle="1">
-    <w:name w:val="Heading 1 Char"/>
+  <w:style w:type="character" w:styleId="Nagwek1Znak" w:customStyle="1">
+    <w:name w:val="Nagłówek 1 Znak"/>
     <w:basedOn w:val="DefaultParagraphFont"/>
     <w:uiPriority w:val="9"/>
     <w:qFormat/>
@@ -2714,25 +2707,24 @@
   <w:style w:type="character" w:styleId="NagwekZnak" w:customStyle="1">
     <w:name w:val="Nagłówek Znak"/>
     <w:basedOn w:val="DefaultParagraphFont"/>
-    <w:link w:val="Nagwek"/>
+    <w:link w:val="Nagwek11"/>
     <w:uiPriority w:val="99"/>
     <w:qFormat/>
     <w:rsid w:val="00651754"/>
     <w:rPr/>
   </w:style>
-  <w:style w:type="character" w:styleId="FooterChar" w:customStyle="1">
-    <w:name w:val="Footer Char"/>
+  <w:style w:type="character" w:styleId="StopkaZnak" w:customStyle="1">
+    <w:name w:val="Stopka Znak"/>
     <w:basedOn w:val="DefaultParagraphFont"/>
     <w:uiPriority w:val="99"/>
     <w:qFormat/>
     <w:rsid w:val="00651754"/>
     <w:rPr/>
   </w:style>
-  <w:style w:type="paragraph" w:styleId="Nagwek" w:customStyle="1">
+  <w:style w:type="paragraph" w:styleId="Nagwek">
     <w:name w:val="Nagłówek"/>
     <w:basedOn w:val="Normal"/>
     <w:next w:val="Tretekstu"/>
-    <w:link w:val="NagwekZnak"/>
     <w:qFormat/>
     <w:pPr>
       <w:keepNext w:val="true"/>
@@ -2785,6 +2777,22 @@
     </w:pPr>
     <w:rPr>
       <w:rFonts w:cs="Lucida Sans"/>
+    </w:rPr>
+  </w:style>
+  <w:style w:type="paragraph" w:styleId="Nagwek11" w:customStyle="1">
+    <w:name w:val="Nagłówek1"/>
+    <w:basedOn w:val="Normal"/>
+    <w:next w:val="Tretekstu"/>
+    <w:link w:val="NagwekZnak"/>
+    <w:qFormat/>
+    <w:pPr>
+      <w:keepNext w:val="true"/>
+      <w:spacing w:before="240" w:after="120"/>
+    </w:pPr>
+    <w:rPr>
+      <w:rFonts w:ascii="Liberation Sans" w:hAnsi="Liberation Sans" w:eastAsia="Microsoft YaHei" w:cs="Lucida Sans"/>
+      <w:sz w:val="28"/>
+      <w:szCs w:val="28"/>
     </w:rPr>
   </w:style>
   <w:style w:type="paragraph" w:styleId="Caption">
@@ -2857,7 +2865,7 @@
   <w:style w:type="paragraph" w:styleId="Stopka">
     <w:name w:val="Footer"/>
     <w:basedOn w:val="Normal"/>
-    <w:link w:val="FooterChar"/>
+    <w:link w:val="StopkaZnak"/>
     <w:uiPriority w:val="99"/>
     <w:unhideWhenUsed/>
     <w:rsid w:val="00651754"/>
@@ -2878,7 +2886,7 @@
     <w:unhideWhenUsed/>
     <w:qFormat/>
   </w:style>
-  <w:style w:type="table" w:default="1" w:styleId="TableNormal">
+  <w:style w:type="table" w:default="1" w:styleId="Standardowy">
     <w:name w:val="Normal Table"/>
     <w:uiPriority w:val="99"/>
     <w:semiHidden/>
@@ -2892,9 +2900,9 @@
       </w:tblCellMar>
     </w:tblPr>
   </w:style>
-  <w:style w:type="table" w:styleId="TableGrid">
+  <w:style w:type="table" w:styleId="Tabela-Siatka">
     <w:name w:val="Table Grid"/>
-    <w:basedOn w:val="TableNormal"/>
+    <w:basedOn w:val="Standardowy"/>
     <w:uiPriority w:val="39"/>
     <w:rsid w:val="001d4409"/>
     <w:tblPr>
@@ -2908,9 +2916,9 @@
       </w:tblBorders>
     </w:tblPr>
   </w:style>
-  <w:style w:type="table" w:styleId="PlainTable2">
+  <w:style w:type="table" w:styleId="Zwykatabela2">
     <w:name w:val="Plain Table 2"/>
-    <w:basedOn w:val="TableNormal"/>
+    <w:basedOn w:val="Standardowy"/>
     <w:uiPriority w:val="42"/>
     <w:rsid w:val="001d4409"/>
     <w:tblPr>
@@ -3290,7 +3298,7 @@
 </file>
 
 <file path=customXml/itemProps1.xml><?xml version="1.0" encoding="utf-8"?>
-<ds:datastoreItem xmlns:ds="http://schemas.openxmlformats.org/officeDocument/2006/customXml" ds:itemID="{3C2AD253-96F0-41BF-985A-B08C966261EE}">
+<ds:datastoreItem xmlns:ds="http://schemas.openxmlformats.org/officeDocument/2006/customXml" ds:itemID="{83893B50-B0C7-47BD-9200-DE7FD926DF1A}">
   <ds:schemaRefs>
     <ds:schemaRef ds:uri="http://schemas.openxmlformats.org/officeDocument/2006/bibliography"/>
   </ds:schemaRefs>

</xml_diff>